<commit_message>
Last updated on 2026-01-17 20:54:55
</commit_message>
<xml_diff>
--- a/assets/resume-arghya.docx
+++ b/assets/resume-arghya.docx
@@ -624,7 +624,44 @@
           <w:sz w:val="22"/>
           <w:szCs w:val="22"/>
         </w:rPr>
-        <w:t xml:space="preserve"> (B.Tech.)</w:t>
+        <w:t xml:space="preserve"> (B.Tech.</w:t>
+      </w:r>
+      <w:r>
+        <w:rPr>
+          <w:rFonts w:ascii="Optima" w:eastAsia="Microsoft GothicNeo" w:hAnsi="Optima" w:cs="CMU Sans Serif Medium"/>
+          <w:color w:val="000000" w:themeColor="text1"/>
+          <w:sz w:val="22"/>
+          <w:szCs w:val="22"/>
+        </w:rPr>
+        <w:t xml:space="preserve"> 1</w:t>
+      </w:r>
+      <w:r>
+        <w:rPr>
+          <w:rFonts w:ascii="Optima" w:eastAsia="Microsoft GothicNeo" w:hAnsi="Optima" w:cs="CMU Sans Serif Medium"/>
+          <w:color w:val="000000" w:themeColor="text1"/>
+          <w:sz w:val="22"/>
+          <w:szCs w:val="22"/>
+          <w:vertAlign w:val="superscript"/>
+        </w:rPr>
+        <w:t>st</w:t>
+      </w:r>
+      <w:r>
+        <w:rPr>
+          <w:rFonts w:ascii="Optima" w:eastAsia="Microsoft GothicNeo" w:hAnsi="Optima" w:cs="CMU Sans Serif Medium"/>
+          <w:color w:val="000000" w:themeColor="text1"/>
+          <w:sz w:val="22"/>
+          <w:szCs w:val="22"/>
+        </w:rPr>
+        <w:t xml:space="preserve"> year</w:t>
+      </w:r>
+      <w:r>
+        <w:rPr>
+          <w:rFonts w:ascii="Optima" w:eastAsia="Microsoft GothicNeo" w:hAnsi="Optima" w:cs="CMU Sans Serif Medium"/>
+          <w:color w:val="000000" w:themeColor="text1"/>
+          <w:sz w:val="22"/>
+          <w:szCs w:val="22"/>
+        </w:rPr>
+        <w:t>)</w:t>
       </w:r>
     </w:p>
     <w:p>
@@ -666,6 +703,15 @@
           <w:sz w:val="22"/>
           <w:szCs w:val="22"/>
         </w:rPr>
+        <w:t xml:space="preserve"> Physics</w:t>
+      </w:r>
+      <w:r>
+        <w:rPr>
+          <w:rFonts w:ascii="Optima" w:eastAsia="Microsoft GothicNeo" w:hAnsi="Optima" w:cs="CMU Sans Serif Medium"/>
+          <w:color w:val="000000" w:themeColor="text1"/>
+          <w:sz w:val="22"/>
+          <w:szCs w:val="22"/>
+        </w:rPr>
         <w:t>)</w:t>
       </w:r>
     </w:p>
@@ -717,7 +763,25 @@
           <w:sz w:val="22"/>
           <w:szCs w:val="22"/>
         </w:rPr>
-        <w:t>M.Sc.)</w:t>
+        <w:t>M.Sc.</w:t>
+      </w:r>
+      <w:r>
+        <w:rPr>
+          <w:rFonts w:ascii="Optima" w:eastAsia="Microsoft GothicNeo" w:hAnsi="Optima" w:cs="CMU Sans Serif Medium"/>
+          <w:color w:val="000000" w:themeColor="text1"/>
+          <w:sz w:val="22"/>
+          <w:szCs w:val="22"/>
+        </w:rPr>
+        <w:t xml:space="preserve"> Physics</w:t>
+      </w:r>
+      <w:r>
+        <w:rPr>
+          <w:rFonts w:ascii="Optima" w:eastAsia="Microsoft GothicNeo" w:hAnsi="Optima" w:cs="CMU Sans Serif Medium"/>
+          <w:color w:val="000000" w:themeColor="text1"/>
+          <w:sz w:val="22"/>
+          <w:szCs w:val="22"/>
+        </w:rPr>
+        <w:t>)</w:t>
       </w:r>
     </w:p>
     <w:p>
@@ -755,6 +819,28 @@
     </w:p>
     <w:p>
       <w:pPr>
+        <w:tabs>
+          <w:tab w:val="left" w:pos="2379"/>
+        </w:tabs>
+        <w:rPr>
+          <w:rFonts w:ascii="Optima" w:eastAsia="Microsoft GothicNeo" w:hAnsi="Optima" w:cs="CMU Sans Serif Medium"/>
+          <w:color w:val="000000" w:themeColor="text1"/>
+          <w:sz w:val="22"/>
+          <w:szCs w:val="22"/>
+        </w:rPr>
+      </w:pPr>
+      <w:r>
+        <w:rPr>
+          <w:rFonts w:ascii="Optima" w:eastAsia="Microsoft GothicNeo" w:hAnsi="Optima" w:cs="CMU Sans Serif Medium"/>
+          <w:color w:val="000000" w:themeColor="text1"/>
+          <w:sz w:val="22"/>
+          <w:szCs w:val="22"/>
+        </w:rPr>
+        <w:t>Introduction to Python and R (B.Sc. Physics)</w:t>
+      </w:r>
+    </w:p>
+    <w:p>
+      <w:pPr>
         <w:rPr>
           <w:rFonts w:ascii="Optima" w:eastAsia="Microsoft GothicNeo" w:hAnsi="Optima" w:cs="CMU Sans Serif Medium"/>
           <w:color w:val="000000" w:themeColor="text1"/>
@@ -863,7 +949,45 @@
           <w:sz w:val="22"/>
           <w:szCs w:val="22"/>
         </w:rPr>
-        <w:t xml:space="preserve"> (degree awarded by </w:t>
+        <w:t xml:space="preserve"> </w:t>
+      </w:r>
+    </w:p>
+    <w:p>
+      <w:pPr>
+        <w:ind w:left="720"/>
+        <w:rPr>
+          <w:rFonts w:ascii="Optima" w:eastAsia="Microsoft GothicNeo" w:hAnsi="Optima" w:cs="CMU Sans Serif Medium"/>
+          <w:color w:val="000000" w:themeColor="text1"/>
+          <w:sz w:val="22"/>
+          <w:szCs w:val="22"/>
+        </w:rPr>
+      </w:pPr>
+      <w:r>
+        <w:rPr>
+          <w:rFonts w:ascii="Optima" w:eastAsia="Microsoft GothicNeo" w:hAnsi="Optima" w:cs="CMU Sans Serif Medium"/>
+          <w:color w:val="000000" w:themeColor="text1"/>
+          <w:sz w:val="22"/>
+          <w:szCs w:val="22"/>
+        </w:rPr>
+        <w:t>(</w:t>
+      </w:r>
+      <w:r>
+        <w:rPr>
+          <w:rFonts w:ascii="Optima" w:eastAsia="Microsoft GothicNeo" w:hAnsi="Optima" w:cs="CMU Sans Serif Medium"/>
+          <w:color w:val="000000" w:themeColor="text1"/>
+          <w:sz w:val="22"/>
+          <w:szCs w:val="22"/>
+        </w:rPr>
+        <w:t>Advisor: Prof. Jayanta K. Bhattacharjee. D</w:t>
+      </w:r>
+      <w:r>
+        <w:rPr>
+          <w:rFonts w:ascii="Optima" w:eastAsia="Microsoft GothicNeo" w:hAnsi="Optima" w:cs="CMU Sans Serif Medium"/>
+          <w:color w:val="000000" w:themeColor="text1"/>
+          <w:sz w:val="22"/>
+          <w:szCs w:val="22"/>
+        </w:rPr>
+        <w:t xml:space="preserve">egree awarded by </w:t>
       </w:r>
       <w:r>
         <w:rPr>
@@ -938,6 +1062,15 @@
           <w:sz w:val="22"/>
           <w:szCs w:val="22"/>
         </w:rPr>
+        <w:t xml:space="preserve">8.74/10, </w:t>
+      </w:r>
+      <w:r>
+        <w:rPr>
+          <w:rFonts w:ascii="Optima" w:eastAsia="Microsoft GothicNeo" w:hAnsi="Optima" w:cs="CMU Sans Serif Medium"/>
+          <w:color w:val="000000" w:themeColor="text1"/>
+          <w:sz w:val="22"/>
+          <w:szCs w:val="22"/>
+        </w:rPr>
         <w:t>S. N. Bose National Cent</w:t>
       </w:r>
       <w:r>
@@ -1014,6 +1147,15 @@
           <w:szCs w:val="22"/>
         </w:rPr>
         <w:t xml:space="preserve"> </w:t>
+      </w:r>
+      <w:r>
+        <w:rPr>
+          <w:rFonts w:ascii="Optima" w:eastAsia="Microsoft GothicNeo" w:hAnsi="Optima" w:cs="CMU Sans Serif Medium"/>
+          <w:color w:val="000000" w:themeColor="text1"/>
+          <w:sz w:val="22"/>
+          <w:szCs w:val="22"/>
+        </w:rPr>
+        <w:t xml:space="preserve">70.5%, </w:t>
       </w:r>
       <w:r>
         <w:rPr>
@@ -1708,21 +1850,78 @@
     </w:p>
     <w:p>
       <w:pPr>
-        <w:pStyle w:val="ListParagraph"/>
         <w:tabs>
           <w:tab w:val="left" w:pos="2379"/>
         </w:tabs>
-        <w:ind w:left="360"/>
-        <w:rPr>
-          <w:rFonts w:ascii="Optima" w:eastAsia="Microsoft GothicNeo" w:hAnsi="Optima" w:cs="CMU Sans Serif Medium"/>
-          <w:color w:val="000000" w:themeColor="text1"/>
-          <w:sz w:val="22"/>
-          <w:szCs w:val="22"/>
-        </w:rPr>
-      </w:pPr>
-    </w:p>
-    <w:p>
-      <w:pPr>
+        <w:rPr>
+          <w:rFonts w:ascii="Optima" w:eastAsia="Microsoft GothicNeo" w:hAnsi="Optima" w:cs="CMU Sans Serif Medium"/>
+          <w:color w:val="000000" w:themeColor="text1"/>
+          <w:sz w:val="22"/>
+          <w:szCs w:val="22"/>
+        </w:rPr>
+      </w:pPr>
+      <w:r>
+        <w:rPr>
+          <w:rFonts w:ascii="Optima" w:eastAsia="Microsoft GothicNeo" w:hAnsi="Optima" w:cs="CMU Sans Serif Medium"/>
+          <w:color w:val="000000" w:themeColor="text1"/>
+          <w:sz w:val="22"/>
+          <w:szCs w:val="22"/>
+        </w:rPr>
+        <w:t>I’ve r</w:t>
+      </w:r>
+      <w:r>
+        <w:rPr>
+          <w:rFonts w:ascii="Optima" w:eastAsia="Microsoft GothicNeo" w:hAnsi="Optima" w:cs="CMU Sans Serif Medium"/>
+          <w:color w:val="000000" w:themeColor="text1"/>
+          <w:sz w:val="22"/>
+          <w:szCs w:val="22"/>
+        </w:rPr>
+        <w:t>eview</w:t>
+      </w:r>
+      <w:r>
+        <w:rPr>
+          <w:rFonts w:ascii="Optima" w:eastAsia="Microsoft GothicNeo" w:hAnsi="Optima" w:cs="CMU Sans Serif Medium"/>
+          <w:color w:val="000000" w:themeColor="text1"/>
+          <w:sz w:val="22"/>
+          <w:szCs w:val="22"/>
+        </w:rPr>
+        <w:t>e</w:t>
+      </w:r>
+      <w:r>
+        <w:rPr>
+          <w:rFonts w:ascii="Optima" w:eastAsia="Microsoft GothicNeo" w:hAnsi="Optima" w:cs="CMU Sans Serif Medium"/>
+          <w:color w:val="000000" w:themeColor="text1"/>
+          <w:sz w:val="22"/>
+          <w:szCs w:val="22"/>
+        </w:rPr>
+        <w:t xml:space="preserve">d </w:t>
+      </w:r>
+      <w:r>
+        <w:rPr>
+          <w:rFonts w:ascii="Optima" w:eastAsia="Microsoft GothicNeo" w:hAnsi="Optima" w:cs="CMU Sans Serif Medium"/>
+          <w:color w:val="000000" w:themeColor="text1"/>
+          <w:sz w:val="22"/>
+          <w:szCs w:val="22"/>
+        </w:rPr>
+        <w:t>articles for</w:t>
+      </w:r>
+      <w:r>
+        <w:rPr>
+          <w:rFonts w:ascii="Optima" w:eastAsia="Microsoft GothicNeo" w:hAnsi="Optima" w:cs="CMU Sans Serif Medium"/>
+          <w:color w:val="000000" w:themeColor="text1"/>
+          <w:sz w:val="22"/>
+          <w:szCs w:val="22"/>
+        </w:rPr>
+        <w:t>:</w:t>
+      </w:r>
+    </w:p>
+    <w:p>
+      <w:pPr>
+        <w:pStyle w:val="ListParagraph"/>
+        <w:numPr>
+          <w:ilvl w:val="0"/>
+          <w:numId w:val="10"/>
+        </w:numPr>
         <w:tabs>
           <w:tab w:val="left" w:pos="2379"/>
         </w:tabs>
@@ -1740,47 +1939,16 @@
           <w:sz w:val="22"/>
           <w:szCs w:val="22"/>
         </w:rPr>
-        <w:t>Review</w:t>
-      </w:r>
-      <w:r>
-        <w:rPr>
-          <w:rFonts w:ascii="Optima" w:eastAsia="Microsoft GothicNeo" w:hAnsi="Optima" w:cs="CMU Sans Serif Medium"/>
-          <w:color w:val="000000" w:themeColor="text1"/>
-          <w:sz w:val="22"/>
-          <w:szCs w:val="22"/>
-        </w:rPr>
-        <w:t>e</w:t>
-      </w:r>
-      <w:r>
-        <w:rPr>
-          <w:rFonts w:ascii="Optima" w:eastAsia="Microsoft GothicNeo" w:hAnsi="Optima" w:cs="CMU Sans Serif Medium"/>
-          <w:color w:val="000000" w:themeColor="text1"/>
-          <w:sz w:val="22"/>
-          <w:szCs w:val="22"/>
-        </w:rPr>
-        <w:t xml:space="preserve">d </w:t>
-      </w:r>
-      <w:r>
-        <w:rPr>
-          <w:rFonts w:ascii="Optima" w:eastAsia="Microsoft GothicNeo" w:hAnsi="Optima" w:cs="CMU Sans Serif Medium"/>
-          <w:color w:val="000000" w:themeColor="text1"/>
-          <w:sz w:val="22"/>
-          <w:szCs w:val="22"/>
-        </w:rPr>
-        <w:t>articles for</w:t>
-      </w:r>
-      <w:r>
-        <w:rPr>
-          <w:rFonts w:ascii="Optima" w:eastAsia="Microsoft GothicNeo" w:hAnsi="Optima" w:cs="CMU Sans Serif Medium"/>
-          <w:color w:val="000000" w:themeColor="text1"/>
-          <w:sz w:val="22"/>
-          <w:szCs w:val="22"/>
-        </w:rPr>
-        <w:t>:</w:t>
-      </w:r>
-    </w:p>
-    <w:p>
-      <w:pPr>
+        <w:t>Computational Biology and Chemistry</w:t>
+      </w:r>
+    </w:p>
+    <w:p>
+      <w:pPr>
+        <w:pStyle w:val="ListParagraph"/>
+        <w:numPr>
+          <w:ilvl w:val="0"/>
+          <w:numId w:val="10"/>
+        </w:numPr>
         <w:tabs>
           <w:tab w:val="left" w:pos="2379"/>
         </w:tabs>
@@ -1798,11 +1966,16 @@
           <w:sz w:val="22"/>
           <w:szCs w:val="22"/>
         </w:rPr>
-        <w:t>Computational Biology and Chemistry</w:t>
-      </w:r>
-    </w:p>
-    <w:p>
-      <w:pPr>
+        <w:t>Scientific Reports</w:t>
+      </w:r>
+    </w:p>
+    <w:p>
+      <w:pPr>
+        <w:pStyle w:val="ListParagraph"/>
+        <w:numPr>
+          <w:ilvl w:val="0"/>
+          <w:numId w:val="10"/>
+        </w:numPr>
         <w:tabs>
           <w:tab w:val="left" w:pos="2379"/>
         </w:tabs>
@@ -1820,33 +1993,16 @@
           <w:sz w:val="22"/>
           <w:szCs w:val="22"/>
         </w:rPr>
-        <w:t>Scientific Reports</w:t>
-      </w:r>
-    </w:p>
-    <w:p>
-      <w:pPr>
-        <w:tabs>
-          <w:tab w:val="left" w:pos="2379"/>
-        </w:tabs>
-        <w:rPr>
-          <w:rFonts w:ascii="Optima" w:eastAsia="Microsoft GothicNeo" w:hAnsi="Optima" w:cs="CMU Sans Serif Medium"/>
-          <w:color w:val="000000" w:themeColor="text1"/>
-          <w:sz w:val="22"/>
-          <w:szCs w:val="22"/>
-        </w:rPr>
-      </w:pPr>
-      <w:r>
-        <w:rPr>
-          <w:rFonts w:ascii="Optima" w:eastAsia="Microsoft GothicNeo" w:hAnsi="Optima" w:cs="CMU Sans Serif Medium"/>
-          <w:color w:val="000000" w:themeColor="text1"/>
-          <w:sz w:val="22"/>
-          <w:szCs w:val="22"/>
-        </w:rPr>
         <w:t>Chemical Papers</w:t>
       </w:r>
     </w:p>
     <w:p>
       <w:pPr>
+        <w:pStyle w:val="ListParagraph"/>
+        <w:numPr>
+          <w:ilvl w:val="0"/>
+          <w:numId w:val="10"/>
+        </w:numPr>
         <w:tabs>
           <w:tab w:val="left" w:pos="2379"/>
         </w:tabs>
@@ -2184,6 +2340,119 @@
     </w:lvl>
   </w:abstractNum>
   <w:abstractNum w:abstractNumId="1" w15:restartNumberingAfterBreak="0">
+    <w:nsid w:val="27331A7C"/>
+    <w:multiLevelType w:val="hybridMultilevel"/>
+    <w:tmpl w:val="D384F0C8"/>
+    <w:lvl w:ilvl="0" w:tplc="F8F43F96">
+      <w:start w:val="2007"/>
+      <w:numFmt w:val="bullet"/>
+      <w:lvlText w:val="-"/>
+      <w:lvlJc w:val="left"/>
+      <w:pPr>
+        <w:ind w:left="720" w:hanging="360"/>
+      </w:pPr>
+      <w:rPr>
+        <w:rFonts w:ascii="Optima" w:eastAsia="Microsoft GothicNeo" w:hAnsi="Optima" w:cs="CMU Sans Serif Medium" w:hint="default"/>
+      </w:rPr>
+    </w:lvl>
+    <w:lvl w:ilvl="1" w:tplc="04090003" w:tentative="1">
+      <w:start w:val="1"/>
+      <w:numFmt w:val="bullet"/>
+      <w:lvlText w:val="o"/>
+      <w:lvlJc w:val="left"/>
+      <w:pPr>
+        <w:ind w:left="1440" w:hanging="360"/>
+      </w:pPr>
+      <w:rPr>
+        <w:rFonts w:ascii="Courier New" w:hAnsi="Courier New" w:cs="Courier New" w:hint="default"/>
+      </w:rPr>
+    </w:lvl>
+    <w:lvl w:ilvl="2" w:tplc="04090005" w:tentative="1">
+      <w:start w:val="1"/>
+      <w:numFmt w:val="bullet"/>
+      <w:lvlText w:val=""/>
+      <w:lvlJc w:val="left"/>
+      <w:pPr>
+        <w:ind w:left="2160" w:hanging="360"/>
+      </w:pPr>
+      <w:rPr>
+        <w:rFonts w:ascii="Wingdings" w:hAnsi="Wingdings" w:hint="default"/>
+      </w:rPr>
+    </w:lvl>
+    <w:lvl w:ilvl="3" w:tplc="04090001" w:tentative="1">
+      <w:start w:val="1"/>
+      <w:numFmt w:val="bullet"/>
+      <w:lvlText w:val=""/>
+      <w:lvlJc w:val="left"/>
+      <w:pPr>
+        <w:ind w:left="2880" w:hanging="360"/>
+      </w:pPr>
+      <w:rPr>
+        <w:rFonts w:ascii="Symbol" w:hAnsi="Symbol" w:hint="default"/>
+      </w:rPr>
+    </w:lvl>
+    <w:lvl w:ilvl="4" w:tplc="04090003" w:tentative="1">
+      <w:start w:val="1"/>
+      <w:numFmt w:val="bullet"/>
+      <w:lvlText w:val="o"/>
+      <w:lvlJc w:val="left"/>
+      <w:pPr>
+        <w:ind w:left="3600" w:hanging="360"/>
+      </w:pPr>
+      <w:rPr>
+        <w:rFonts w:ascii="Courier New" w:hAnsi="Courier New" w:cs="Courier New" w:hint="default"/>
+      </w:rPr>
+    </w:lvl>
+    <w:lvl w:ilvl="5" w:tplc="04090005" w:tentative="1">
+      <w:start w:val="1"/>
+      <w:numFmt w:val="bullet"/>
+      <w:lvlText w:val=""/>
+      <w:lvlJc w:val="left"/>
+      <w:pPr>
+        <w:ind w:left="4320" w:hanging="360"/>
+      </w:pPr>
+      <w:rPr>
+        <w:rFonts w:ascii="Wingdings" w:hAnsi="Wingdings" w:hint="default"/>
+      </w:rPr>
+    </w:lvl>
+    <w:lvl w:ilvl="6" w:tplc="04090001" w:tentative="1">
+      <w:start w:val="1"/>
+      <w:numFmt w:val="bullet"/>
+      <w:lvlText w:val=""/>
+      <w:lvlJc w:val="left"/>
+      <w:pPr>
+        <w:ind w:left="5040" w:hanging="360"/>
+      </w:pPr>
+      <w:rPr>
+        <w:rFonts w:ascii="Symbol" w:hAnsi="Symbol" w:hint="default"/>
+      </w:rPr>
+    </w:lvl>
+    <w:lvl w:ilvl="7" w:tplc="04090003" w:tentative="1">
+      <w:start w:val="1"/>
+      <w:numFmt w:val="bullet"/>
+      <w:lvlText w:val="o"/>
+      <w:lvlJc w:val="left"/>
+      <w:pPr>
+        <w:ind w:left="5760" w:hanging="360"/>
+      </w:pPr>
+      <w:rPr>
+        <w:rFonts w:ascii="Courier New" w:hAnsi="Courier New" w:cs="Courier New" w:hint="default"/>
+      </w:rPr>
+    </w:lvl>
+    <w:lvl w:ilvl="8" w:tplc="04090005" w:tentative="1">
+      <w:start w:val="1"/>
+      <w:numFmt w:val="bullet"/>
+      <w:lvlText w:val=""/>
+      <w:lvlJc w:val="left"/>
+      <w:pPr>
+        <w:ind w:left="6480" w:hanging="360"/>
+      </w:pPr>
+      <w:rPr>
+        <w:rFonts w:ascii="Wingdings" w:hAnsi="Wingdings" w:hint="default"/>
+      </w:rPr>
+    </w:lvl>
+  </w:abstractNum>
+  <w:abstractNum w:abstractNumId="2" w15:restartNumberingAfterBreak="0">
     <w:nsid w:val="39C74DAD"/>
     <w:multiLevelType w:val="hybridMultilevel"/>
     <w:tmpl w:val="AD68ECFA"/>
@@ -2296,7 +2565,7 @@
       </w:rPr>
     </w:lvl>
   </w:abstractNum>
-  <w:abstractNum w:abstractNumId="2" w15:restartNumberingAfterBreak="0">
+  <w:abstractNum w:abstractNumId="3" w15:restartNumberingAfterBreak="0">
     <w:nsid w:val="410F21B9"/>
     <w:multiLevelType w:val="hybridMultilevel"/>
     <w:tmpl w:val="B5C26580"/>
@@ -2385,7 +2654,7 @@
       </w:pPr>
     </w:lvl>
   </w:abstractNum>
-  <w:abstractNum w:abstractNumId="3" w15:restartNumberingAfterBreak="0">
+  <w:abstractNum w:abstractNumId="4" w15:restartNumberingAfterBreak="0">
     <w:nsid w:val="42020D96"/>
     <w:multiLevelType w:val="hybridMultilevel"/>
     <w:tmpl w:val="D42E854C"/>
@@ -2471,7 +2740,7 @@
       </w:pPr>
     </w:lvl>
   </w:abstractNum>
-  <w:abstractNum w:abstractNumId="4" w15:restartNumberingAfterBreak="0">
+  <w:abstractNum w:abstractNumId="5" w15:restartNumberingAfterBreak="0">
     <w:nsid w:val="4394490E"/>
     <w:multiLevelType w:val="hybridMultilevel"/>
     <w:tmpl w:val="BA88A3DE"/>
@@ -2563,7 +2832,7 @@
       </w:pPr>
     </w:lvl>
   </w:abstractNum>
-  <w:abstractNum w:abstractNumId="5" w15:restartNumberingAfterBreak="0">
+  <w:abstractNum w:abstractNumId="6" w15:restartNumberingAfterBreak="0">
     <w:nsid w:val="52610E13"/>
     <w:multiLevelType w:val="hybridMultilevel"/>
     <w:tmpl w:val="6BC86A04"/>
@@ -2676,7 +2945,7 @@
       </w:rPr>
     </w:lvl>
   </w:abstractNum>
-  <w:abstractNum w:abstractNumId="6" w15:restartNumberingAfterBreak="0">
+  <w:abstractNum w:abstractNumId="7" w15:restartNumberingAfterBreak="0">
     <w:nsid w:val="54993E78"/>
     <w:multiLevelType w:val="hybridMultilevel"/>
     <w:tmpl w:val="E814FCD8"/>
@@ -2789,7 +3058,7 @@
       </w:rPr>
     </w:lvl>
   </w:abstractNum>
-  <w:abstractNum w:abstractNumId="7" w15:restartNumberingAfterBreak="0">
+  <w:abstractNum w:abstractNumId="8" w15:restartNumberingAfterBreak="0">
     <w:nsid w:val="5505737E"/>
     <w:multiLevelType w:val="hybridMultilevel"/>
     <w:tmpl w:val="04EC5446"/>
@@ -2878,7 +3147,7 @@
       </w:pPr>
     </w:lvl>
   </w:abstractNum>
-  <w:abstractNum w:abstractNumId="8" w15:restartNumberingAfterBreak="0">
+  <w:abstractNum w:abstractNumId="9" w15:restartNumberingAfterBreak="0">
     <w:nsid w:val="58405374"/>
     <w:multiLevelType w:val="hybridMultilevel"/>
     <w:tmpl w:val="C268822A"/>
@@ -2992,31 +3261,34 @@
     </w:lvl>
   </w:abstractNum>
   <w:num w:numId="1" w16cid:durableId="1450707322">
+    <w:abstractNumId w:val="6"/>
+  </w:num>
+  <w:num w:numId="2" w16cid:durableId="837113649">
     <w:abstractNumId w:val="5"/>
   </w:num>
-  <w:num w:numId="2" w16cid:durableId="837113649">
-    <w:abstractNumId w:val="4"/>
+  <w:num w:numId="3" w16cid:durableId="1780484798">
+    <w:abstractNumId w:val="3"/>
   </w:num>
-  <w:num w:numId="3" w16cid:durableId="1780484798">
+  <w:num w:numId="4" w16cid:durableId="580332094">
+    <w:abstractNumId w:val="8"/>
+  </w:num>
+  <w:num w:numId="5" w16cid:durableId="973290799">
+    <w:abstractNumId w:val="7"/>
+  </w:num>
+  <w:num w:numId="6" w16cid:durableId="347217913">
     <w:abstractNumId w:val="2"/>
   </w:num>
-  <w:num w:numId="4" w16cid:durableId="580332094">
-    <w:abstractNumId w:val="7"/>
-  </w:num>
-  <w:num w:numId="5" w16cid:durableId="973290799">
-    <w:abstractNumId w:val="6"/>
-  </w:num>
-  <w:num w:numId="6" w16cid:durableId="347217913">
-    <w:abstractNumId w:val="1"/>
-  </w:num>
   <w:num w:numId="7" w16cid:durableId="706297844">
-    <w:abstractNumId w:val="8"/>
+    <w:abstractNumId w:val="9"/>
   </w:num>
   <w:num w:numId="8" w16cid:durableId="617879176">
     <w:abstractNumId w:val="0"/>
   </w:num>
   <w:num w:numId="9" w16cid:durableId="1210914741">
-    <w:abstractNumId w:val="3"/>
+    <w:abstractNumId w:val="4"/>
+  </w:num>
+  <w:num w:numId="10" w16cid:durableId="821969076">
+    <w:abstractNumId w:val="1"/>
   </w:num>
 </w:numbering>
 </file>

</xml_diff>